<commit_message>
Dokumentáció frissítés és google maps
Frissült a dokumentáció, 1.2-es verziószámra, kiegészült Design és Frontend leírással, illetve beágyazásra került az oldal menüre a google maps.
</commit_message>
<xml_diff>
--- a/Dokumentáció.docx
+++ b/Dokumentáció.docx
@@ -485,7 +485,7 @@
                 <w:sz w:val="32"/>
                 <w:szCs w:val="32"/>
               </w:rPr>
-              <w:t>1</w:t>
+              <w:t>2</w:t>
             </w:r>
           </w:p>
         </w:tc>
@@ -551,7 +551,7 @@
                 <w:sz w:val="32"/>
                 <w:szCs w:val="32"/>
               </w:rPr>
-              <w:t>3</w:t>
+              <w:t>4</w:t>
             </w:r>
             <w:r>
               <w:rPr>
@@ -565,7 +565,7 @@
                 <w:sz w:val="32"/>
                 <w:szCs w:val="32"/>
               </w:rPr>
-              <w:t>30</w:t>
+              <w:t>09</w:t>
             </w:r>
             <w:r>
               <w:rPr>
@@ -840,7 +840,7 @@
           <w:r>
             <w:fldChar w:fldCharType="separate"/>
           </w:r>
-          <w:hyperlink w:anchor="_Toc162653179" w:history="1">
+          <w:hyperlink w:anchor="_Toc163587110" w:history="1">
             <w:r>
               <w:rPr>
                 <w:rStyle w:val="Hiperhivatkozs"/>
@@ -886,7 +886,7 @@
                 <w:noProof/>
                 <w:webHidden/>
               </w:rPr>
-              <w:instrText xml:space="preserve"> PAGEREF _Toc162653179 \h </w:instrText>
+              <w:instrText xml:space="preserve"> PAGEREF _Toc163587110 \h </w:instrText>
             </w:r>
             <w:r>
               <w:rPr>
@@ -930,7 +930,7 @@
               <w:lang w:eastAsia="ko-KR"/>
             </w:rPr>
           </w:pPr>
-          <w:hyperlink w:anchor="_Toc162653180" w:history="1">
+          <w:hyperlink w:anchor="_Toc163587111" w:history="1">
             <w:r>
               <w:rPr>
                 <w:rStyle w:val="Hiperhivatkozs"/>
@@ -976,7 +976,7 @@
                 <w:noProof/>
                 <w:webHidden/>
               </w:rPr>
-              <w:instrText xml:space="preserve"> PAGEREF _Toc162653180 \h </w:instrText>
+              <w:instrText xml:space="preserve"> PAGEREF _Toc163587111 \h </w:instrText>
             </w:r>
             <w:r>
               <w:rPr>
@@ -1020,7 +1020,7 @@
               <w:lang w:eastAsia="ko-KR"/>
             </w:rPr>
           </w:pPr>
-          <w:hyperlink w:anchor="_Toc162653181" w:history="1">
+          <w:hyperlink w:anchor="_Toc163587112" w:history="1">
             <w:r>
               <w:rPr>
                 <w:rStyle w:val="Hiperhivatkozs"/>
@@ -1066,7 +1066,7 @@
                 <w:noProof/>
                 <w:webHidden/>
               </w:rPr>
-              <w:instrText xml:space="preserve"> PAGEREF _Toc162653181 \h </w:instrText>
+              <w:instrText xml:space="preserve"> PAGEREF _Toc163587112 \h </w:instrText>
             </w:r>
             <w:r>
               <w:rPr>
@@ -1110,7 +1110,7 @@
               <w:lang w:eastAsia="ko-KR"/>
             </w:rPr>
           </w:pPr>
-          <w:hyperlink w:anchor="_Toc162653182" w:history="1">
+          <w:hyperlink w:anchor="_Toc163587113" w:history="1">
             <w:r>
               <w:rPr>
                 <w:rStyle w:val="Hiperhivatkozs"/>
@@ -1156,7 +1156,7 @@
                 <w:noProof/>
                 <w:webHidden/>
               </w:rPr>
-              <w:instrText xml:space="preserve"> PAGEREF _Toc162653182 \h </w:instrText>
+              <w:instrText xml:space="preserve"> PAGEREF _Toc163587113 \h </w:instrText>
             </w:r>
             <w:r>
               <w:rPr>
@@ -1200,7 +1200,7 @@
               <w:lang w:eastAsia="ko-KR"/>
             </w:rPr>
           </w:pPr>
-          <w:hyperlink w:anchor="_Toc162653183" w:history="1">
+          <w:hyperlink w:anchor="_Toc163587114" w:history="1">
             <w:r>
               <w:rPr>
                 <w:rStyle w:val="Hiperhivatkozs"/>
@@ -1246,7 +1246,7 @@
                 <w:noProof/>
                 <w:webHidden/>
               </w:rPr>
-              <w:instrText xml:space="preserve"> PAGEREF _Toc162653183 \h </w:instrText>
+              <w:instrText xml:space="preserve"> PAGEREF _Toc163587114 \h </w:instrText>
             </w:r>
             <w:r>
               <w:rPr>
@@ -1290,7 +1290,7 @@
               <w:lang w:eastAsia="ko-KR"/>
             </w:rPr>
           </w:pPr>
-          <w:hyperlink w:anchor="_Toc162653184" w:history="1">
+          <w:hyperlink w:anchor="_Toc163587115" w:history="1">
             <w:r>
               <w:rPr>
                 <w:rStyle w:val="Hiperhivatkozs"/>
@@ -1336,7 +1336,7 @@
                 <w:noProof/>
                 <w:webHidden/>
               </w:rPr>
-              <w:instrText xml:space="preserve"> PAGEREF _Toc162653184 \h </w:instrText>
+              <w:instrText xml:space="preserve"> PAGEREF _Toc163587115 \h </w:instrText>
             </w:r>
             <w:r>
               <w:rPr>
@@ -1380,7 +1380,7 @@
               <w:lang w:eastAsia="ko-KR"/>
             </w:rPr>
           </w:pPr>
-          <w:hyperlink w:anchor="_Toc162653185" w:history="1">
+          <w:hyperlink w:anchor="_Toc163587116" w:history="1">
             <w:r>
               <w:rPr>
                 <w:rStyle w:val="Hiperhivatkozs"/>
@@ -1426,7 +1426,7 @@
                 <w:noProof/>
                 <w:webHidden/>
               </w:rPr>
-              <w:instrText xml:space="preserve"> PAGEREF _Toc162653185 \h </w:instrText>
+              <w:instrText xml:space="preserve"> PAGEREF _Toc163587116 \h </w:instrText>
             </w:r>
             <w:r>
               <w:rPr>
@@ -1470,7 +1470,7 @@
               <w:lang w:eastAsia="ko-KR"/>
             </w:rPr>
           </w:pPr>
-          <w:hyperlink w:anchor="_Toc162653186" w:history="1">
+          <w:hyperlink w:anchor="_Toc163587117" w:history="1">
             <w:r>
               <w:rPr>
                 <w:rStyle w:val="Hiperhivatkozs"/>
@@ -1516,7 +1516,7 @@
                 <w:noProof/>
                 <w:webHidden/>
               </w:rPr>
-              <w:instrText xml:space="preserve"> PAGEREF _Toc162653186 \h </w:instrText>
+              <w:instrText xml:space="preserve"> PAGEREF _Toc163587117 \h </w:instrText>
             </w:r>
             <w:r>
               <w:rPr>
@@ -1560,7 +1560,7 @@
               <w:lang w:eastAsia="ko-KR"/>
             </w:rPr>
           </w:pPr>
-          <w:hyperlink w:anchor="_Toc162653187" w:history="1">
+          <w:hyperlink w:anchor="_Toc163587118" w:history="1">
             <w:r>
               <w:rPr>
                 <w:rStyle w:val="Hiperhivatkozs"/>
@@ -1606,7 +1606,7 @@
                 <w:noProof/>
                 <w:webHidden/>
               </w:rPr>
-              <w:instrText xml:space="preserve"> PAGEREF _Toc162653187 \h </w:instrText>
+              <w:instrText xml:space="preserve"> PAGEREF _Toc163587118 \h </w:instrText>
             </w:r>
             <w:r>
               <w:rPr>
@@ -1650,7 +1650,7 @@
               <w:lang w:eastAsia="ko-KR"/>
             </w:rPr>
           </w:pPr>
-          <w:hyperlink w:anchor="_Toc162653188" w:history="1">
+          <w:hyperlink w:anchor="_Toc163587119" w:history="1">
             <w:r>
               <w:rPr>
                 <w:rStyle w:val="Hiperhivatkozs"/>
@@ -1696,7 +1696,7 @@
                 <w:noProof/>
                 <w:webHidden/>
               </w:rPr>
-              <w:instrText xml:space="preserve"> PAGEREF _Toc162653188 \h </w:instrText>
+              <w:instrText xml:space="preserve"> PAGEREF _Toc163587119 \h </w:instrText>
             </w:r>
             <w:r>
               <w:rPr>
@@ -1740,7 +1740,7 @@
               <w:lang w:eastAsia="ko-KR"/>
             </w:rPr>
           </w:pPr>
-          <w:hyperlink w:anchor="_Toc162653189" w:history="1">
+          <w:hyperlink w:anchor="_Toc163587120" w:history="1">
             <w:r>
               <w:rPr>
                 <w:rStyle w:val="Hiperhivatkozs"/>
@@ -1786,7 +1786,7 @@
                 <w:noProof/>
                 <w:webHidden/>
               </w:rPr>
-              <w:instrText xml:space="preserve"> PAGEREF _Toc162653189 \h </w:instrText>
+              <w:instrText xml:space="preserve"> PAGEREF _Toc163587120 \h </w:instrText>
             </w:r>
             <w:r>
               <w:rPr>
@@ -1830,7 +1830,7 @@
               <w:lang w:eastAsia="ko-KR"/>
             </w:rPr>
           </w:pPr>
-          <w:hyperlink w:anchor="_Toc162653190" w:history="1">
+          <w:hyperlink w:anchor="_Toc163587121" w:history="1">
             <w:r>
               <w:rPr>
                 <w:rStyle w:val="Hiperhivatkozs"/>
@@ -1876,7 +1876,7 @@
                 <w:noProof/>
                 <w:webHidden/>
               </w:rPr>
-              <w:instrText xml:space="preserve"> PAGEREF _Toc162653190 \h </w:instrText>
+              <w:instrText xml:space="preserve"> PAGEREF _Toc163587121 \h </w:instrText>
             </w:r>
             <w:r>
               <w:rPr>
@@ -1920,7 +1920,7 @@
               <w:lang w:eastAsia="ko-KR"/>
             </w:rPr>
           </w:pPr>
-          <w:hyperlink w:anchor="_Toc162653191" w:history="1">
+          <w:hyperlink w:anchor="_Toc163587122" w:history="1">
             <w:r>
               <w:rPr>
                 <w:rStyle w:val="Hiperhivatkozs"/>
@@ -1966,7 +1966,7 @@
                 <w:noProof/>
                 <w:webHidden/>
               </w:rPr>
-              <w:instrText xml:space="preserve"> PAGEREF _Toc162653191 \h </w:instrText>
+              <w:instrText xml:space="preserve"> PAGEREF _Toc163587122 \h </w:instrText>
             </w:r>
             <w:r>
               <w:rPr>
@@ -1986,7 +1986,7 @@
                 <w:noProof/>
                 <w:webHidden/>
               </w:rPr>
-              <w:t>7</w:t>
+              <w:t>8</w:t>
             </w:r>
             <w:r>
               <w:rPr>
@@ -2010,7 +2010,7 @@
               <w:lang w:eastAsia="ko-KR"/>
             </w:rPr>
           </w:pPr>
-          <w:hyperlink w:anchor="_Toc162653192" w:history="1">
+          <w:hyperlink w:anchor="_Toc163587123" w:history="1">
             <w:r>
               <w:rPr>
                 <w:rStyle w:val="Hiperhivatkozs"/>
@@ -2056,7 +2056,7 @@
                 <w:noProof/>
                 <w:webHidden/>
               </w:rPr>
-              <w:instrText xml:space="preserve"> PAGEREF _Toc162653192 \h </w:instrText>
+              <w:instrText xml:space="preserve"> PAGEREF _Toc163587123 \h </w:instrText>
             </w:r>
             <w:r>
               <w:rPr>
@@ -2076,7 +2076,7 @@
                 <w:noProof/>
                 <w:webHidden/>
               </w:rPr>
-              <w:t>7</w:t>
+              <w:t>8</w:t>
             </w:r>
             <w:r>
               <w:rPr>
@@ -2112,8 +2112,6 @@
         </w:rPr>
         <w:br w:type="page"/>
       </w:r>
-      <w:bookmarkStart w:id="0" w:name="_GoBack"/>
-      <w:bookmarkEnd w:id="0"/>
     </w:p>
     <w:p>
       <w:pPr>
@@ -2130,7 +2128,7 @@
           <w:color w:val="000000" w:themeColor="text1"/>
         </w:rPr>
       </w:pPr>
-      <w:bookmarkStart w:id="1" w:name="_Toc162653179"/>
+      <w:bookmarkStart w:id="0" w:name="_Toc163587110"/>
       <w:r>
         <w:rPr>
           <w:rFonts w:asciiTheme="minorHAnsi" w:hAnsiTheme="minorHAnsi" w:cstheme="minorHAnsi"/>
@@ -2140,7 +2138,7 @@
         <w:lastRenderedPageBreak/>
         <w:t>Bevezetés</w:t>
       </w:r>
-      <w:bookmarkEnd w:id="1"/>
+      <w:bookmarkEnd w:id="0"/>
     </w:p>
     <w:p/>
     <w:p>
@@ -2237,7 +2235,7 @@
           <w:color w:val="000000" w:themeColor="text1"/>
         </w:rPr>
       </w:pPr>
-      <w:bookmarkStart w:id="2" w:name="_Toc162653180"/>
+      <w:bookmarkStart w:id="1" w:name="_Toc163587111"/>
       <w:r>
         <w:rPr>
           <w:rFonts w:asciiTheme="minorHAnsi" w:hAnsiTheme="minorHAnsi" w:cstheme="minorHAnsi"/>
@@ -2246,7 +2244,7 @@
         </w:rPr>
         <w:t>Fejlesztési környezet</w:t>
       </w:r>
-      <w:bookmarkEnd w:id="2"/>
+      <w:bookmarkEnd w:id="1"/>
     </w:p>
     <w:p>
       <w:pPr>
@@ -2284,7 +2282,7 @@
         </w:rPr>
         <w:t xml:space="preserve"> </w:t>
       </w:r>
-      <w:bookmarkStart w:id="3" w:name="_Toc162653181"/>
+      <w:bookmarkStart w:id="2" w:name="_Toc163587112"/>
       <w:r>
         <w:rPr>
           <w:rFonts w:asciiTheme="minorHAnsi" w:hAnsiTheme="minorHAnsi" w:cstheme="minorHAnsi"/>
@@ -2335,7 +2333,7 @@
         </w:rPr>
         <w:t>: APACHE és XAMPP</w:t>
       </w:r>
-      <w:bookmarkEnd w:id="3"/>
+      <w:bookmarkEnd w:id="2"/>
     </w:p>
     <w:p>
       <w:pPr>
@@ -2536,7 +2534,7 @@
           <w:szCs w:val="28"/>
         </w:rPr>
       </w:pPr>
-      <w:bookmarkStart w:id="4" w:name="_Toc162653182"/>
+      <w:bookmarkStart w:id="3" w:name="_Toc163587113"/>
       <w:r>
         <w:rPr>
           <w:rFonts w:asciiTheme="minorHAnsi" w:hAnsiTheme="minorHAnsi" w:cstheme="minorHAnsi"/>
@@ -2568,7 +2566,7 @@
         </w:rPr>
         <w:t>GitHub</w:t>
       </w:r>
-      <w:bookmarkEnd w:id="4"/>
+      <w:bookmarkEnd w:id="3"/>
     </w:p>
     <w:p>
       <w:pPr>
@@ -2639,7 +2637,7 @@
           <w:szCs w:val="28"/>
         </w:rPr>
       </w:pPr>
-      <w:bookmarkStart w:id="5" w:name="_Toc162653183"/>
+      <w:bookmarkStart w:id="4" w:name="_Toc163587114"/>
       <w:r>
         <w:rPr>
           <w:rFonts w:asciiTheme="minorHAnsi" w:hAnsiTheme="minorHAnsi" w:cstheme="minorHAnsi"/>
@@ -2670,7 +2668,7 @@
         </w:rPr>
         <w:t>FTP</w:t>
       </w:r>
-      <w:bookmarkEnd w:id="5"/>
+      <w:bookmarkEnd w:id="4"/>
     </w:p>
     <w:p>
       <w:pPr>
@@ -2755,7 +2753,7 @@
           <w:szCs w:val="28"/>
         </w:rPr>
       </w:pPr>
-      <w:bookmarkStart w:id="6" w:name="_Toc162653184"/>
+      <w:bookmarkStart w:id="5" w:name="_Toc163587115"/>
       <w:r>
         <w:rPr>
           <w:rFonts w:asciiTheme="minorHAnsi" w:hAnsiTheme="minorHAnsi" w:cstheme="minorHAnsi"/>
@@ -2776,7 +2774,7 @@
         </w:rPr>
         <w:t>Webtárhely szolgáltató</w:t>
       </w:r>
-      <w:bookmarkEnd w:id="6"/>
+      <w:bookmarkEnd w:id="5"/>
     </w:p>
     <w:p>
       <w:pPr>
@@ -2925,7 +2923,7 @@
           <w:szCs w:val="28"/>
         </w:rPr>
       </w:pPr>
-      <w:bookmarkStart w:id="7" w:name="_Toc162653185"/>
+      <w:bookmarkStart w:id="6" w:name="_Toc163587116"/>
       <w:r>
         <w:rPr>
           <w:rFonts w:asciiTheme="minorHAnsi" w:hAnsiTheme="minorHAnsi" w:cstheme="minorHAnsi"/>
@@ -2937,7 +2935,7 @@
         <w:lastRenderedPageBreak/>
         <w:t>Használt technológiák</w:t>
       </w:r>
-      <w:bookmarkEnd w:id="7"/>
+      <w:bookmarkEnd w:id="6"/>
     </w:p>
     <w:p>
       <w:pPr>
@@ -3230,7 +3228,7 @@
           <w:color w:val="000000" w:themeColor="text1"/>
         </w:rPr>
       </w:pPr>
-      <w:bookmarkStart w:id="8" w:name="_Toc162653186"/>
+      <w:bookmarkStart w:id="7" w:name="_Toc163587117"/>
       <w:r>
         <w:rPr>
           <w:rFonts w:asciiTheme="minorHAnsi" w:hAnsiTheme="minorHAnsi" w:cstheme="minorHAnsi"/>
@@ -3240,7 +3238,7 @@
         <w:lastRenderedPageBreak/>
         <w:t>Design</w:t>
       </w:r>
-      <w:bookmarkEnd w:id="8"/>
+      <w:bookmarkEnd w:id="7"/>
     </w:p>
     <w:p>
       <w:pPr>
@@ -3278,7 +3276,7 @@
         </w:rPr>
         <w:t xml:space="preserve"> </w:t>
       </w:r>
-      <w:bookmarkStart w:id="9" w:name="_Toc162653187"/>
+      <w:bookmarkStart w:id="8" w:name="_Toc163587118"/>
       <w:r>
         <w:rPr>
           <w:rFonts w:asciiTheme="minorHAnsi" w:hAnsiTheme="minorHAnsi" w:cstheme="minorHAnsi"/>
@@ -3289,7 +3287,67 @@
         </w:rPr>
         <w:t>Általános kinézet</w:t>
       </w:r>
-      <w:bookmarkEnd w:id="9"/>
+      <w:bookmarkEnd w:id="8"/>
+    </w:p>
+    <w:p>
+      <w:pPr>
+        <w:pStyle w:val="NormlWeb"/>
+        <w:rPr>
+          <w:rFonts w:asciiTheme="minorHAnsi" w:hAnsiTheme="minorHAnsi" w:cstheme="minorHAnsi"/>
+          <w:sz w:val="22"/>
+          <w:szCs w:val="22"/>
+        </w:rPr>
+      </w:pPr>
+      <w:r>
+        <w:rPr>
+          <w:rFonts w:asciiTheme="minorHAnsi" w:hAnsiTheme="minorHAnsi" w:cstheme="minorHAnsi"/>
+          <w:sz w:val="22"/>
+          <w:szCs w:val="22"/>
+        </w:rPr>
+        <w:t xml:space="preserve">Az </w:t>
+      </w:r>
+      <w:r>
+        <w:rPr>
+          <w:rFonts w:asciiTheme="minorHAnsi" w:hAnsiTheme="minorHAnsi" w:cstheme="minorHAnsi"/>
+          <w:sz w:val="22"/>
+          <w:szCs w:val="22"/>
+        </w:rPr>
+        <w:t xml:space="preserve">kinézet megtervezésekor </w:t>
+      </w:r>
+      <w:r>
+        <w:rPr>
+          <w:rFonts w:asciiTheme="minorHAnsi" w:hAnsiTheme="minorHAnsi" w:cstheme="minorHAnsi"/>
+          <w:sz w:val="22"/>
+          <w:szCs w:val="22"/>
+        </w:rPr>
+        <w:t>prioritást élvezett az eredeti kutyamenhely weboldalának lényegi vonásainak megőrzése. A modernizáció jegyében beágyaztuk a Google térképet és YouTube videókat, amelyek lehetővé teszik a látogatók számára, hogy mélyebb betekintést nyerjenek a menhely munkájába és helyszínébe. A menürendszert is modernizáltuk, hogy az intuitívabb és</w:t>
+      </w:r>
+      <w:r>
+        <w:rPr>
+          <w:rFonts w:asciiTheme="minorHAnsi" w:hAnsiTheme="minorHAnsi" w:cstheme="minorHAnsi"/>
+          <w:sz w:val="22"/>
+          <w:szCs w:val="22"/>
+        </w:rPr>
+        <w:t xml:space="preserve"> </w:t>
+      </w:r>
+      <w:proofErr w:type="spellStart"/>
+      <w:r>
+        <w:rPr>
+          <w:rFonts w:asciiTheme="minorHAnsi" w:hAnsiTheme="minorHAnsi" w:cstheme="minorHAnsi"/>
+          <w:sz w:val="22"/>
+          <w:szCs w:val="22"/>
+        </w:rPr>
+        <w:t>felhasználóbarátabb</w:t>
+      </w:r>
+      <w:proofErr w:type="spellEnd"/>
+      <w:r>
+        <w:rPr>
+          <w:rFonts w:asciiTheme="minorHAnsi" w:hAnsiTheme="minorHAnsi" w:cstheme="minorHAnsi"/>
+          <w:sz w:val="22"/>
+          <w:szCs w:val="22"/>
+        </w:rPr>
+        <w:t xml:space="preserve"> legyen, miközben fenntartjuk a weboldal hagyományos navigációs sémáit. Ezek a változtatások együttesen hozzájárulnak ahhoz, hogy a weboldal korszerű, mégis ismerős maradjon a visszatérő látogatók számára.</w:t>
+      </w:r>
     </w:p>
     <w:p>
       <w:pPr>
@@ -3308,7 +3366,7 @@
           <w:szCs w:val="28"/>
         </w:rPr>
       </w:pPr>
-      <w:bookmarkStart w:id="10" w:name="_Toc162653188"/>
+      <w:bookmarkStart w:id="9" w:name="_Toc163587119"/>
       <w:r>
         <w:rPr>
           <w:rFonts w:asciiTheme="minorHAnsi" w:hAnsiTheme="minorHAnsi" w:cstheme="minorHAnsi"/>
@@ -3319,7 +3377,65 @@
         </w:rPr>
         <w:t>Reszponzív megjelenés</w:t>
       </w:r>
-      <w:bookmarkEnd w:id="10"/>
+      <w:bookmarkEnd w:id="9"/>
+    </w:p>
+    <w:p>
+      <w:pPr>
+        <w:pStyle w:val="Nincstrkz"/>
+      </w:pPr>
+      <w:r>
+        <w:t xml:space="preserve">A reszponzív megjelenés kialakításánál a </w:t>
+      </w:r>
+      <w:proofErr w:type="spellStart"/>
+      <w:r>
+        <w:t>Bootstrap</w:t>
+      </w:r>
+      <w:proofErr w:type="spellEnd"/>
+      <w:r>
+        <w:t xml:space="preserve"> és a CSS kulcsfontosságú eszközök.</w:t>
+      </w:r>
+      <w:r>
+        <w:t xml:space="preserve"> A projektben ezen eszközök használatára fektettük a hangsúlyt.</w:t>
+      </w:r>
+      <w:r>
+        <w:t xml:space="preserve"> A </w:t>
+      </w:r>
+      <w:proofErr w:type="spellStart"/>
+      <w:r>
+        <w:t>Bootstrap</w:t>
+      </w:r>
+      <w:proofErr w:type="spellEnd"/>
+      <w:r>
+        <w:t xml:space="preserve"> </w:t>
+      </w:r>
+      <w:proofErr w:type="spellStart"/>
+      <w:r>
+        <w:t>grid</w:t>
+      </w:r>
+      <w:proofErr w:type="spellEnd"/>
+      <w:r>
+        <w:t xml:space="preserve"> rendszere lehetővé teszi a fejlesztők számára, hogy rugalmasan és hatékonyan alakítsák ki a weboldalak elrendezését, adaptálva azokat különböző képernyőméretekhez. Ezáltal a weboldalak könnyen olvashatóak és kezelhetőek lesznek minden eszközön. A CSS segítségével pedig tovább finomítható a megjelenés, például a szövegek, színek és margók </w:t>
+      </w:r>
+      <w:r>
+        <w:t>testre szabásával</w:t>
+      </w:r>
+      <w:r>
+        <w:t xml:space="preserve">, ami egyedi és vonzó design-t eredményez. Ezek az eszközök együtt biztosítják, hogy a weboldal ne csak </w:t>
+      </w:r>
+      <w:proofErr w:type="spellStart"/>
+      <w:r>
+        <w:t>esztétikailag</w:t>
+      </w:r>
+      <w:proofErr w:type="spellEnd"/>
+      <w:r>
+        <w:t xml:space="preserve"> </w:t>
+      </w:r>
+      <w:r>
+        <w:t>mutasson jól</w:t>
+      </w:r>
+      <w:r>
+        <w:t>, hanem funkcionálisan is reszponzív legyen.</w:t>
+      </w:r>
     </w:p>
     <w:p/>
     <w:p>
@@ -3345,7 +3461,7 @@
         </w:rPr>
         <w:t xml:space="preserve"> </w:t>
       </w:r>
-      <w:bookmarkStart w:id="11" w:name="_Toc162653189"/>
+      <w:bookmarkStart w:id="10" w:name="_Toc163587120"/>
       <w:r>
         <w:rPr>
           <w:rFonts w:asciiTheme="minorHAnsi" w:hAnsiTheme="minorHAnsi" w:cstheme="minorHAnsi"/>
@@ -3354,7 +3470,7 @@
         </w:rPr>
         <w:t>Fejlesztési keret: Frontend, Backend és Adatkezelés</w:t>
       </w:r>
-      <w:bookmarkEnd w:id="11"/>
+      <w:bookmarkEnd w:id="10"/>
     </w:p>
     <w:p>
       <w:pPr>
@@ -3375,6 +3491,7 @@
           <w:i/>
           <w:color w:val="000000" w:themeColor="text1"/>
           <w:sz w:val="28"/>
+          <w:szCs w:val="28"/>
         </w:rPr>
       </w:pPr>
       <w:r>
@@ -3385,7 +3502,7 @@
         </w:rPr>
         <w:t xml:space="preserve"> </w:t>
       </w:r>
-      <w:bookmarkStart w:id="12" w:name="_Toc162653190"/>
+      <w:bookmarkStart w:id="11" w:name="_Toc163587121"/>
       <w:r>
         <w:rPr>
           <w:rFonts w:asciiTheme="minorHAnsi" w:hAnsiTheme="minorHAnsi" w:cstheme="minorHAnsi"/>
@@ -3396,7 +3513,281 @@
         </w:rPr>
         <w:t>Frontend</w:t>
       </w:r>
+      <w:bookmarkEnd w:id="11"/>
+    </w:p>
+    <w:p>
+      <w:pPr>
+        <w:pStyle w:val="Nincstrkz"/>
+        <w:rPr>
+          <w:b/>
+        </w:rPr>
+      </w:pPr>
+      <w:r>
+        <w:rPr>
+          <w:b/>
+        </w:rPr>
+        <w:t>Feladata:</w:t>
+      </w:r>
+      <w:r>
+        <w:rPr>
+          <w:b/>
+        </w:rPr>
+        <w:t xml:space="preserve"> </w:t>
+      </w:r>
+      <w:r>
+        <w:t>A weboldal elsődleges célja</w:t>
+      </w:r>
+      <w:r>
+        <w:t xml:space="preserve"> és feladata</w:t>
+      </w:r>
+      <w:r>
+        <w:t xml:space="preserve">, hogy bemutassa a </w:t>
+      </w:r>
+      <w:r>
+        <w:t>szekszárdi kutya</w:t>
+      </w:r>
+      <w:r>
+        <w:t>menhelyet, információkat nyújtson az örökbefogadható kutyákról</w:t>
+      </w:r>
+      <w:r>
+        <w:t>,</w:t>
+      </w:r>
+      <w:r>
+        <w:t xml:space="preserve"> </w:t>
+      </w:r>
+      <w:r>
+        <w:t>t</w:t>
+      </w:r>
+      <w:r>
+        <w:t xml:space="preserve">ovábbá tájékoztassa az érdeklődőket az örökbefogadás folyamatáról és </w:t>
+      </w:r>
+      <w:r>
+        <w:t>támogatási lehetőségekről</w:t>
+      </w:r>
+      <w:r>
+        <w:t>.</w:t>
+      </w:r>
+    </w:p>
+    <w:p>
+      <w:pPr>
+        <w:pStyle w:val="Nincstrkz"/>
+        <w:rPr>
+          <w:rFonts w:cstheme="minorHAnsi"/>
+          <w:b/>
+        </w:rPr>
+      </w:pPr>
+    </w:p>
+    <w:p>
+      <w:pPr>
+        <w:pStyle w:val="Nincstrkz"/>
+      </w:pPr>
+      <w:r>
+        <w:rPr>
+          <w:rFonts w:cstheme="minorHAnsi"/>
+          <w:b/>
+        </w:rPr>
+        <w:t>Felépítése:</w:t>
+      </w:r>
+      <w:r>
+        <w:rPr>
+          <w:rFonts w:cstheme="minorHAnsi"/>
+          <w:b/>
+        </w:rPr>
+        <w:t xml:space="preserve"> </w:t>
+      </w:r>
+      <w:r>
+        <w:t xml:space="preserve">A weboldal struktúrája a </w:t>
+      </w:r>
+      <w:proofErr w:type="spellStart"/>
+      <w:r>
+        <w:t>Bootstrap</w:t>
+      </w:r>
+      <w:proofErr w:type="spellEnd"/>
+      <w:r>
+        <w:t xml:space="preserve"> </w:t>
+      </w:r>
+      <w:proofErr w:type="spellStart"/>
+      <w:r>
+        <w:t>grid</w:t>
+      </w:r>
+      <w:proofErr w:type="spellEnd"/>
+      <w:r>
+        <w:t xml:space="preserve"> rendszerére épül, amely lehetővé teszi az oldalak dinamikus és res</w:t>
+      </w:r>
+      <w:r>
+        <w:t>z</w:t>
+      </w:r>
+      <w:r>
+        <w:t>pon</w:t>
+      </w:r>
+      <w:r>
+        <w:t>z</w:t>
+      </w:r>
+      <w:r>
+        <w:t>ív elrendezését. Az oldalak</w:t>
+      </w:r>
+      <w:r>
+        <w:t xml:space="preserve"> </w:t>
+      </w:r>
+      <w:r>
+        <w:t xml:space="preserve">12 egyenlő szélességű oszlopra </w:t>
+      </w:r>
+      <w:r>
+        <w:t>vannak osztva</w:t>
+      </w:r>
+      <w:r>
+        <w:t xml:space="preserve">, amelyek a tartalmakat és a vizuális elemeket egyaránt hatékonyan </w:t>
+      </w:r>
+      <w:r>
+        <w:t>kezelik</w:t>
+      </w:r>
+      <w:r>
+        <w:t>. Az egyedi stílusok és az oldal specifikus igényeinek megfelelően kialakított dizájn elemek a CSS fájlon keresztül kerültek implementálásra.</w:t>
+      </w:r>
+    </w:p>
+    <w:p>
+      <w:r>
+        <w:br w:type="page"/>
+      </w:r>
+    </w:p>
+    <w:p>
+      <w:pPr>
+        <w:pStyle w:val="Nincstrkz"/>
+        <w:rPr>
+          <w:rFonts w:cstheme="minorHAnsi"/>
+          <w:b/>
+        </w:rPr>
+      </w:pPr>
+    </w:p>
+    <w:p>
+      <w:pPr>
+        <w:pStyle w:val="Nincstrkz"/>
+        <w:rPr>
+          <w:rFonts w:cstheme="minorHAnsi"/>
+          <w:b/>
+        </w:rPr>
+      </w:pPr>
+    </w:p>
+    <w:p>
+      <w:pPr>
+        <w:pStyle w:val="NormlWeb"/>
+      </w:pPr>
+      <w:r>
+        <w:rPr>
+          <w:rFonts w:cstheme="minorHAnsi"/>
+          <w:b/>
+        </w:rPr>
+        <w:t>Működése</w:t>
+      </w:r>
+      <w:r>
+        <w:rPr>
+          <w:rFonts w:asciiTheme="minorHAnsi" w:hAnsiTheme="minorHAnsi" w:cstheme="minorHAnsi"/>
+          <w:b/>
+          <w:sz w:val="22"/>
+          <w:szCs w:val="22"/>
+        </w:rPr>
+        <w:t>:</w:t>
+      </w:r>
+      <w:r>
+        <w:rPr>
+          <w:rStyle w:val="x193iq5w"/>
+        </w:rPr>
+        <w:t xml:space="preserve"> </w:t>
+      </w:r>
+      <w:r>
+        <w:t>Az oldal működését a felhasználói interakciók és a vizuális elemek harmonikus összehangolására tervezt</w:t>
+      </w:r>
+      <w:r>
+        <w:t>ük</w:t>
+      </w:r>
+      <w:r>
+        <w:t>. Különös figyelmet fordított</w:t>
+      </w:r>
+      <w:r>
+        <w:t>unk</w:t>
+      </w:r>
+      <w:r>
+        <w:t xml:space="preserve"> a felhasználói felület intuitív és felhasználóbarát kialakítására, hogy a látogatók könnyen tájékozódhassanak. Az egyedi és friss stílusjegyekkel gazdagított dizájn célja, hogy egyedi vizuális élményt nyújtson, miközben hű marad az eredeti dizájnhoz.</w:t>
+      </w:r>
+      <w:r>
+        <w:t xml:space="preserve"> </w:t>
+      </w:r>
+    </w:p>
+    <w:p>
+      <w:pPr>
+        <w:pStyle w:val="NormlWeb"/>
+      </w:pPr>
+      <w:r>
+        <w:t xml:space="preserve">Ezek a szempontok biztosítják, hogy a weboldal nemcsak informatív és hasznos legyen a látogatók számára, hanem egyben </w:t>
+      </w:r>
+      <w:proofErr w:type="spellStart"/>
+      <w:r>
+        <w:t>e</w:t>
+      </w:r>
+      <w:r>
+        <w:t>sztétikailag</w:t>
+      </w:r>
+      <w:proofErr w:type="spellEnd"/>
+      <w:r>
+        <w:t xml:space="preserve"> is vonzó, ösztönözve őket az oldalon való hosszabb időtöltésre és az interakcióra.</w:t>
+      </w:r>
+      <w:r>
+        <w:t xml:space="preserve"> </w:t>
+      </w:r>
+    </w:p>
+    <w:p>
+      <w:pPr>
+        <w:pStyle w:val="NormlWeb"/>
+      </w:pPr>
+      <w:r>
+        <w:t xml:space="preserve">A </w:t>
+      </w:r>
+      <w:proofErr w:type="spellStart"/>
+      <w:r>
+        <w:t>Bootstrap</w:t>
+      </w:r>
+      <w:proofErr w:type="spellEnd"/>
+      <w:r>
+        <w:t xml:space="preserve"> </w:t>
+      </w:r>
+      <w:r>
+        <w:t>elemek</w:t>
+      </w:r>
+      <w:r>
+        <w:t xml:space="preserve"> kiválóan alkalmazkod</w:t>
+      </w:r>
+      <w:r>
+        <w:t>nak</w:t>
+      </w:r>
+      <w:r>
+        <w:t xml:space="preserve"> a különböző képernyőméretekhez. Kisebb képernyőkön, mint például mobiltelefonokon, a navigációs menü egy kattintható ikonná zsugorodik, amelyet a felhasználók kib</w:t>
+      </w:r>
+      <w:bookmarkStart w:id="12" w:name="_GoBack"/>
       <w:bookmarkEnd w:id="12"/>
+      <w:r>
+        <w:t xml:space="preserve">onthatnak. Az oldal elemei, beleértve a szövegeket és képeket is, egymás alá rendeződnek, biztosítva ezzel a könnyű </w:t>
+      </w:r>
+      <w:proofErr w:type="spellStart"/>
+      <w:r>
+        <w:t>olvashatóságot</w:t>
+      </w:r>
+      <w:proofErr w:type="spellEnd"/>
+      <w:r>
+        <w:t xml:space="preserve"> és navigációt. A képek mérete is automatikusan igazodik, így mindig a lehető legjobban kihasználják a rendelkezésre álló teret, miközben fenntartják a vizuális minőséget.</w:t>
+      </w:r>
+    </w:p>
+    <w:p>
+      <w:pPr>
+        <w:pStyle w:val="Nincstrkz"/>
+      </w:pPr>
+    </w:p>
+    <w:p>
+      <w:pPr>
+        <w:pStyle w:val="Nincstrkz"/>
+        <w:rPr>
+          <w:b/>
+        </w:rPr>
+      </w:pPr>
     </w:p>
     <w:p>
       <w:pPr>
@@ -3425,7 +3816,7 @@
         </w:rPr>
         <w:t xml:space="preserve"> </w:t>
       </w:r>
-      <w:bookmarkStart w:id="13" w:name="_Toc162653191"/>
+      <w:bookmarkStart w:id="13" w:name="_Toc163587122"/>
       <w:r>
         <w:rPr>
           <w:rFonts w:asciiTheme="minorHAnsi" w:hAnsiTheme="minorHAnsi" w:cstheme="minorHAnsi"/>
@@ -3463,7 +3854,7 @@
         </w:rPr>
         <w:t xml:space="preserve"> </w:t>
       </w:r>
-      <w:bookmarkStart w:id="14" w:name="_Toc162653192"/>
+      <w:bookmarkStart w:id="14" w:name="_Toc163587123"/>
       <w:r>
         <w:rPr>
           <w:rFonts w:asciiTheme="minorHAnsi" w:hAnsiTheme="minorHAnsi" w:cstheme="minorHAnsi"/>
@@ -3676,6 +4067,7 @@
         <w:rPr>
           <w:rFonts w:cstheme="minorHAnsi"/>
         </w:rPr>
+        <w:lastRenderedPageBreak/>
         <w:br w:type="page"/>
       </w:r>
     </w:p>
@@ -7773,7 +8165,6 @@
   <w:style w:type="character" w:default="1" w:styleId="Bekezdsalapbettpusa">
     <w:name w:val="Default Paragraph Font"/>
     <w:uiPriority w:val="1"/>
-    <w:semiHidden/>
     <w:unhideWhenUsed/>
   </w:style>
   <w:style w:type="table" w:default="1" w:styleId="Normltblzat">
@@ -8070,7 +8461,6 @@
     <w:name w:val="Normal (Web)"/>
     <w:basedOn w:val="Norml"/>
     <w:uiPriority w:val="99"/>
-    <w:semiHidden/>
     <w:unhideWhenUsed/>
     <w:rsid w:val="00840494"/>
     <w:pPr>
@@ -8148,6 +8538,11 @@
       <w:sz w:val="20"/>
       <w:szCs w:val="20"/>
     </w:rPr>
+  </w:style>
+  <w:style w:type="character" w:customStyle="1" w:styleId="x193iq5w">
+    <w:name w:val="x193iq5w"/>
+    <w:basedOn w:val="Bekezdsalapbettpusa"/>
+    <w:rsid w:val="00C6345C"/>
   </w:style>
 </w:styles>
 </file>
@@ -8452,7 +8847,7 @@
 </file>
 
 <file path=customXml/itemProps1.xml><?xml version="1.0" encoding="utf-8"?>
-<ds:datastoreItem xmlns:ds="http://schemas.openxmlformats.org/officeDocument/2006/customXml" ds:itemID="{66AE5439-1536-43D9-8971-76E4F27EE095}">
+<ds:datastoreItem xmlns:ds="http://schemas.openxmlformats.org/officeDocument/2006/customXml" ds:itemID="{8CB6C4BE-5A33-429C-AD5B-23F56A68E7A5}">
   <ds:schemaRefs>
     <ds:schemaRef ds:uri="http://schemas.openxmlformats.org/officeDocument/2006/bibliography"/>
   </ds:schemaRefs>

</xml_diff>